<commit_message>
Startet på task 9
Simulation doesnt work
</commit_message>
<xml_diff>
--- a/Modelica_assignment_notes.docx
+++ b/Modelica_assignment_notes.docx
@@ -6,12 +6,14 @@
       <w:pPr>
         <w:rPr>
           <w:b/>
-        </w:rPr>
-      </w:pPr>
-      <w:proofErr w:type="spellStart"/>
-      <w:r>
-        <w:rPr>
-          <w:b/>
+          <w:lang w:val="nb-NO"/>
+        </w:rPr>
+      </w:pPr>
+      <w:proofErr w:type="spellStart"/>
+      <w:r>
+        <w:rPr>
+          <w:b/>
+          <w:lang w:val="nb-NO"/>
         </w:rPr>
         <w:t>Modelica</w:t>
       </w:r>
@@ -19,6 +21,7 @@
       <w:r>
         <w:rPr>
           <w:b/>
+          <w:lang w:val="nb-NO"/>
         </w:rPr>
         <w:t xml:space="preserve"> </w:t>
       </w:r>
@@ -27,26 +30,153 @@
       <w:pPr>
         <w:rPr>
           <w:b/>
-        </w:rPr>
-      </w:pPr>
+          <w:lang w:val="nb-NO"/>
+        </w:rPr>
+      </w:pPr>
+      <w:proofErr w:type="spellStart"/>
+      <w:r>
+        <w:rPr>
+          <w:b/>
+          <w:lang w:val="nb-NO"/>
+        </w:rPr>
+        <w:t>Assignment</w:t>
+      </w:r>
+      <w:proofErr w:type="spellEnd"/>
+      <w:r>
+        <w:rPr>
+          <w:b/>
+          <w:lang w:val="nb-NO"/>
+        </w:rPr>
+        <w:t xml:space="preserve"> 4:</w:t>
+      </w:r>
     </w:p>
     <w:p>
       <w:pPr>
         <w:rPr>
-          <w:b/>
-        </w:rPr>
-      </w:pPr>
-      <w:r>
-        <w:rPr>
-          <w:b/>
-        </w:rPr>
-        <w:t>Assignment 5:</w:t>
-      </w:r>
+          <w:lang w:val="nb-NO"/>
+        </w:rPr>
+      </w:pPr>
+      <w:r>
+        <w:rPr>
+          <w:lang w:val="nb-NO"/>
+        </w:rPr>
+        <w:t xml:space="preserve">OCI: Vi lager en ny </w:t>
+      </w:r>
+      <w:proofErr w:type="spellStart"/>
+      <w:r>
+        <w:rPr>
+          <w:lang w:val="nb-NO"/>
+        </w:rPr>
+        <w:t>class</w:t>
+      </w:r>
+      <w:proofErr w:type="spellEnd"/>
+      <w:r>
+        <w:rPr>
+          <w:lang w:val="nb-NO"/>
+        </w:rPr>
+        <w:t xml:space="preserve"> og regnet ut OCI </w:t>
+      </w:r>
+      <w:proofErr w:type="spellStart"/>
+      <w:r>
+        <w:rPr>
+          <w:lang w:val="nb-NO"/>
+        </w:rPr>
+        <w:t>basser</w:t>
+      </w:r>
+      <w:bookmarkStart w:id="0" w:name="_GoBack"/>
+      <w:bookmarkEnd w:id="0"/>
+      <w:r>
+        <w:rPr>
+          <w:lang w:val="nb-NO"/>
+        </w:rPr>
+        <w:t>t</w:t>
+      </w:r>
+      <w:proofErr w:type="spellEnd"/>
+      <w:r>
+        <w:rPr>
+          <w:lang w:val="nb-NO"/>
+        </w:rPr>
+        <w:t xml:space="preserve"> på formel I BSM1 dokumentet. </w:t>
+      </w:r>
+      <w:r>
+        <w:rPr>
+          <w:lang w:val="nb-NO"/>
+        </w:rPr>
+        <w:t xml:space="preserve">Lagret et plott kalt </w:t>
+      </w:r>
+      <w:proofErr w:type="spellStart"/>
+      <w:r>
+        <w:rPr>
+          <w:lang w:val="nb-NO"/>
+        </w:rPr>
+        <w:t>OCI_</w:t>
+      </w:r>
+      <w:proofErr w:type="gramStart"/>
+      <w:r>
+        <w:rPr>
+          <w:lang w:val="nb-NO"/>
+        </w:rPr>
+        <w:t>plot</w:t>
+      </w:r>
+      <w:proofErr w:type="spellEnd"/>
+      <w:r>
+        <w:rPr>
+          <w:lang w:val="nb-NO"/>
+        </w:rPr>
+        <w:t>(</w:t>
+      </w:r>
+      <w:proofErr w:type="spellStart"/>
+      <w:proofErr w:type="gramEnd"/>
+      <w:r>
+        <w:rPr>
+          <w:lang w:val="nb-NO"/>
+        </w:rPr>
+        <w:t>So_sat</w:t>
+      </w:r>
+      <w:proofErr w:type="spellEnd"/>
+      <w:r>
+        <w:rPr>
+          <w:lang w:val="nb-NO"/>
+        </w:rPr>
+        <w:t xml:space="preserve"> 40) og </w:t>
+      </w:r>
+      <w:proofErr w:type="spellStart"/>
+      <w:r>
+        <w:rPr>
+          <w:lang w:val="nb-NO"/>
+        </w:rPr>
+        <w:t>OCI_plot_std</w:t>
+      </w:r>
+      <w:proofErr w:type="spellEnd"/>
     </w:p>
     <w:p>
       <w:pPr>
         <w:rPr>
           <w:b/>
+          <w:lang w:val="nb-NO"/>
+        </w:rPr>
+      </w:pPr>
+      <w:proofErr w:type="spellStart"/>
+      <w:r>
+        <w:rPr>
+          <w:b/>
+          <w:lang w:val="nb-NO"/>
+        </w:rPr>
+        <w:t>Assignment</w:t>
+      </w:r>
+      <w:proofErr w:type="spellEnd"/>
+      <w:r>
+        <w:rPr>
+          <w:b/>
+          <w:lang w:val="nb-NO"/>
+        </w:rPr>
+        <w:t xml:space="preserve"> 5:</w:t>
+      </w:r>
+    </w:p>
+    <w:p>
+      <w:pPr>
+        <w:rPr>
+          <w:b/>
           <w:i/>
           <w:lang w:val="nb-NO"/>
         </w:rPr>
@@ -239,70 +369,7 @@
           <w:i/>
           <w:lang w:val="nb-NO"/>
         </w:rPr>
-        <w:t xml:space="preserve"> _ </w:t>
-      </w:r>
-      <w:r>
-        <w:rPr>
-          <w:i/>
-          <w:lang w:val="nb-NO"/>
-        </w:rPr>
-        <w:t xml:space="preserve">All, </w:t>
-      </w:r>
-      <w:r>
-        <w:rPr>
-          <w:i/>
-          <w:lang w:val="nb-NO"/>
-        </w:rPr>
-        <w:t>YaYh_</w:t>
-      </w:r>
-      <w:r>
-        <w:rPr>
-          <w:i/>
-          <w:lang w:val="nb-NO"/>
-        </w:rPr>
-        <w:t>divide10</w:t>
-      </w:r>
-      <w:r>
-        <w:rPr>
-          <w:i/>
-          <w:lang w:val="nb-NO"/>
-        </w:rPr>
-        <w:t xml:space="preserve"> _ All</w:t>
-      </w:r>
-      <w:r>
-        <w:rPr>
-          <w:i/>
-          <w:lang w:val="nb-NO"/>
-        </w:rPr>
-        <w:t xml:space="preserve"> , </w:t>
-      </w:r>
-      <w:r>
-        <w:rPr>
-          <w:i/>
-          <w:lang w:val="nb-NO"/>
-        </w:rPr>
-        <w:t>YaYh_</w:t>
-      </w:r>
-      <w:r>
-        <w:rPr>
-          <w:i/>
-          <w:lang w:val="nb-NO"/>
-        </w:rPr>
-        <w:t>0809</w:t>
-      </w:r>
-      <w:r>
-        <w:rPr>
-          <w:i/>
-          <w:lang w:val="nb-NO"/>
-        </w:rPr>
-        <w:t xml:space="preserve"> _ All</w:t>
-      </w:r>
-      <w:r>
-        <w:rPr>
-          <w:i/>
-          <w:lang w:val="nb-NO"/>
-        </w:rPr>
-        <w:t>)</w:t>
+        <w:t xml:space="preserve"> _ All, YaYh_divide10 _ All , YaYh_0809 _ All)</w:t>
       </w:r>
     </w:p>
     <w:p>
@@ -451,17 +518,11 @@
         <w:t xml:space="preserve"> </w:t>
       </w:r>
       <w:r>
-        <w:t xml:space="preserve">and </w:t>
-      </w:r>
-      <w:r>
-        <w:t xml:space="preserve">See </w:t>
-      </w:r>
-      <w:proofErr w:type="spellStart"/>
-      <w:r>
-        <w:t>YaYh_</w:t>
-      </w:r>
-      <w:r>
-        <w:t>std</w:t>
+        <w:t xml:space="preserve">and See </w:t>
+      </w:r>
+      <w:proofErr w:type="spellStart"/>
+      <w:r>
+        <w:t>YaYh_std</w:t>
       </w:r>
       <w:proofErr w:type="spellEnd"/>
       <w:r>
@@ -626,8 +687,6 @@
         </w:rPr>
         <w:t xml:space="preserve"> value and simulate. See file: So_sat_40_all, So_sat_divide10_All</w:t>
       </w:r>
-      <w:bookmarkStart w:id="0" w:name="_GoBack"/>
-      <w:bookmarkEnd w:id="0"/>
     </w:p>
     <w:p>
       <w:pPr>

</xml_diff>